<commit_message>
poursuite des notes méthodologiques
</commit_message>
<xml_diff>
--- a/note_méthodologique.docx
+++ b/note_méthodologique.docx
@@ -9,6 +9,9 @@
       <w:r>
         <w:t>Méthodologie d’entrainement du modèle</w:t>
       </w:r>
+      <w:r>
+        <w:t xml:space="preserve"> (fait)</w:t>
+      </w:r>
     </w:p>
     <w:p>
       <w:pPr>
@@ -26,7 +29,15 @@
         <w:t xml:space="preserve"> Il</w:t>
       </w:r>
       <w:r>
-        <w:t xml:space="preserve"> est possible de créer d’avantage d’informations sur les données avec un travail de feature engineering.</w:t>
+        <w:t xml:space="preserve"> est possible de créer d’avantage d’informations sur les données avec un travail de </w:t>
+      </w:r>
+      <w:proofErr w:type="spellStart"/>
+      <w:r>
+        <w:t>feature</w:t>
+      </w:r>
+      <w:proofErr w:type="spellEnd"/>
+      <w:r>
+        <w:t xml:space="preserve"> engineering.</w:t>
       </w:r>
       <w:r>
         <w:t xml:space="preserve"> </w:t>
@@ -63,16 +74,42 @@
     </w:p>
     <w:p>
       <w:r>
-        <w:t>Entrainer un modèle sur autant de variable nécessiterai énormément de ressources. Aussi allons-nous établir l’importance des variables dans l’entrainement des modèles pour ne garder que les plus importante. On parle de « feature selection ».</w:t>
+        <w:t>Entrainer un modèle sur autant de variable nécessiterai énormément de ressources. Aussi allons-nous établir l’importance des variables dans l’entrainement des modèles pour ne garder que les plus importante. On parle de « </w:t>
+      </w:r>
+      <w:proofErr w:type="spellStart"/>
+      <w:r>
+        <w:t>feature</w:t>
+      </w:r>
+      <w:proofErr w:type="spellEnd"/>
+      <w:r>
+        <w:t xml:space="preserve"> </w:t>
+      </w:r>
+      <w:proofErr w:type="spellStart"/>
+      <w:r>
+        <w:t>selection</w:t>
+      </w:r>
+      <w:proofErr w:type="spellEnd"/>
+      <w:r>
+        <w:t> ».</w:t>
       </w:r>
     </w:p>
     <w:p>
       <w:pPr>
         <w:pStyle w:val="Titre2"/>
       </w:pPr>
-      <w:r>
-        <w:t>Feature selection</w:t>
-      </w:r>
+      <w:proofErr w:type="spellStart"/>
+      <w:r>
+        <w:t>Feature</w:t>
+      </w:r>
+      <w:proofErr w:type="spellEnd"/>
+      <w:r>
+        <w:t xml:space="preserve"> </w:t>
+      </w:r>
+      <w:proofErr w:type="spellStart"/>
+      <w:r>
+        <w:t>selection</w:t>
+      </w:r>
+      <w:proofErr w:type="spellEnd"/>
     </w:p>
     <w:p>
       <w:r>
@@ -97,12 +134,37 @@
         <w:pStyle w:val="Titre3"/>
       </w:pPr>
       <w:r>
-        <w:t>CHI 2 avec SelectKBest</w:t>
-      </w:r>
-    </w:p>
-    <w:p>
-      <w:r>
-        <w:t>La méthode SelectKBest de scikitlearn va sélectionner le nombre demandé de</w:t>
+        <w:t xml:space="preserve">CHI 2 avec </w:t>
+      </w:r>
+      <w:proofErr w:type="spellStart"/>
+      <w:r>
+        <w:t>SelectKBest</w:t>
+      </w:r>
+      <w:proofErr w:type="spellEnd"/>
+    </w:p>
+    <w:p>
+      <w:r>
+        <w:t xml:space="preserve">La méthode </w:t>
+      </w:r>
+      <w:proofErr w:type="spellStart"/>
+      <w:r>
+        <w:t>SelectKBest</w:t>
+      </w:r>
+      <w:proofErr w:type="spellEnd"/>
+      <w:r>
+        <w:t xml:space="preserve"> de </w:t>
+      </w:r>
+      <w:proofErr w:type="spellStart"/>
+      <w:r>
+        <w:t>scikitlearn</w:t>
+      </w:r>
+      <w:proofErr w:type="spellEnd"/>
+      <w:r>
+        <w:t xml:space="preserve"> va sélectionner le nombre demandé </w:t>
+      </w:r>
+      <w:proofErr w:type="gramStart"/>
+      <w:r>
+        <w:t>de</w:t>
       </w:r>
       <w:r>
         <w:t>s meilleurs</w:t>
@@ -111,7 +173,11 @@
         <w:t xml:space="preserve"> variable</w:t>
       </w:r>
       <w:r>
-        <w:t>s en se basant sur le score passé en argument.</w:t>
+        <w:t>s</w:t>
+      </w:r>
+      <w:proofErr w:type="gramEnd"/>
+      <w:r>
+        <w:t xml:space="preserve"> en se basant sur le score passé en argument.</w:t>
       </w:r>
     </w:p>
     <w:p>
@@ -119,10 +185,23 @@
         <w:pStyle w:val="Titre3"/>
       </w:pPr>
       <w:r>
-        <w:t>RFE avec la régression logistic</w:t>
-      </w:r>
-      <w:r>
-        <w:t xml:space="preserve"> (wrapper)</w:t>
+        <w:t xml:space="preserve">RFE avec la régression </w:t>
+      </w:r>
+      <w:proofErr w:type="spellStart"/>
+      <w:r>
+        <w:t>logistic</w:t>
+      </w:r>
+      <w:proofErr w:type="spellEnd"/>
+      <w:r>
+        <w:t xml:space="preserve"> (</w:t>
+      </w:r>
+      <w:proofErr w:type="spellStart"/>
+      <w:r>
+        <w:t>wrapper</w:t>
+      </w:r>
+      <w:proofErr w:type="spellEnd"/>
+      <w:r>
+        <w:t>)</w:t>
       </w:r>
     </w:p>
     <w:p>
@@ -133,7 +212,31 @@
         <w:t>a</w:t>
       </w:r>
       <w:r>
-        <w:t xml:space="preserve"> bibliothèque RFE, Recursive FEatures selection, va entrainer un modèle sur un jeu de donnée comportant de moins en moins de variables à mesure que les variables les moins importantes sont éliminé à chaque nouvel entrainement.</w:t>
+        <w:t xml:space="preserve"> bibliothèque RFE, </w:t>
+      </w:r>
+      <w:proofErr w:type="spellStart"/>
+      <w:r>
+        <w:t>Recursive</w:t>
+      </w:r>
+      <w:proofErr w:type="spellEnd"/>
+      <w:r>
+        <w:t xml:space="preserve"> </w:t>
+      </w:r>
+      <w:proofErr w:type="spellStart"/>
+      <w:r>
+        <w:t>FEatures</w:t>
+      </w:r>
+      <w:proofErr w:type="spellEnd"/>
+      <w:r>
+        <w:t xml:space="preserve"> </w:t>
+      </w:r>
+      <w:proofErr w:type="spellStart"/>
+      <w:r>
+        <w:t>selection</w:t>
+      </w:r>
+      <w:proofErr w:type="spellEnd"/>
+      <w:r>
+        <w:t>, va entrainer un modèle sur un jeu de donnée comportant de moins en moins de variables à mesure que les variables les moins importantes sont éliminé à chaque nouvel entrainement.</w:t>
       </w:r>
       <w:r>
         <w:t xml:space="preserve"> L’algorithme s’arrête une fois que le nombre de variable demandé est atteint.</w:t>
@@ -146,30 +249,74 @@
           <w:lang w:val="en-GB"/>
         </w:rPr>
       </w:pPr>
+      <w:proofErr w:type="spellStart"/>
       <w:r>
         <w:rPr>
           <w:lang w:val="en-GB"/>
         </w:rPr>
-        <w:t>SelectFromModel </w:t>
-      </w:r>
+        <w:t>SelectFromModel</w:t>
+      </w:r>
+      <w:proofErr w:type="spellEnd"/>
       <w:r>
         <w:rPr>
           <w:lang w:val="en-GB"/>
         </w:rPr>
+        <w:t> </w:t>
+      </w:r>
+      <w:r>
+        <w:rPr>
+          <w:lang w:val="en-GB"/>
+        </w:rPr>
         <w:t>(embedded)</w:t>
       </w:r>
       <w:r>
         <w:rPr>
           <w:lang w:val="en-GB"/>
         </w:rPr>
-        <w:t>: LogisticRegression, Random forest, L</w:t>
-      </w:r>
+        <w:t xml:space="preserve">: </w:t>
+      </w:r>
+      <w:proofErr w:type="spellStart"/>
       <w:r>
         <w:rPr>
           <w:lang w:val="en-GB"/>
         </w:rPr>
+        <w:t>LogisticRegression</w:t>
+      </w:r>
+      <w:proofErr w:type="spellEnd"/>
+      <w:r>
+        <w:rPr>
+          <w:lang w:val="en-GB"/>
+        </w:rPr>
+        <w:t xml:space="preserve">, </w:t>
+      </w:r>
+      <w:proofErr w:type="gramStart"/>
+      <w:r>
+        <w:rPr>
+          <w:lang w:val="en-GB"/>
+        </w:rPr>
+        <w:t>Random forest</w:t>
+      </w:r>
+      <w:proofErr w:type="gramEnd"/>
+      <w:r>
+        <w:rPr>
+          <w:lang w:val="en-GB"/>
+        </w:rPr>
+        <w:t xml:space="preserve">, </w:t>
+      </w:r>
+      <w:proofErr w:type="spellStart"/>
+      <w:r>
+        <w:rPr>
+          <w:lang w:val="en-GB"/>
+        </w:rPr>
+        <w:t>L</w:t>
+      </w:r>
+      <w:r>
+        <w:rPr>
+          <w:lang w:val="en-GB"/>
+        </w:rPr>
         <w:t>ightGBM</w:t>
       </w:r>
+      <w:proofErr w:type="spellEnd"/>
     </w:p>
     <w:p>
       <w:r>
@@ -179,10 +326,26 @@
         <w:t>é</w:t>
       </w:r>
       <w:r>
-        <w:t>thode SelectFromModel va e</w:t>
-      </w:r>
-      <w:r>
-        <w:t>ntrainer un modèle sur notre jeu de données et donner un score d’importance à chacune des variables. On fixe alors une valeur seuil. Si la valeur absolu de la variable est supérieur à ce seuil, la variable est conservée.</w:t>
+        <w:t xml:space="preserve">thode </w:t>
+      </w:r>
+      <w:proofErr w:type="spellStart"/>
+      <w:r>
+        <w:t>SelectFromModel</w:t>
+      </w:r>
+      <w:proofErr w:type="spellEnd"/>
+      <w:r>
+        <w:t xml:space="preserve"> va e</w:t>
+      </w:r>
+      <w:r>
+        <w:t xml:space="preserve">ntrainer un modèle sur notre jeu de données et donner un score d’importance à chacune des variables. On fixe alors une valeur seuil. Si </w:t>
+      </w:r>
+      <w:proofErr w:type="gramStart"/>
+      <w:r>
+        <w:t>la valeur absolu</w:t>
+      </w:r>
+      <w:proofErr w:type="gramEnd"/>
+      <w:r>
+        <w:t xml:space="preserve"> de la variable est supérieur à ce seuil, la variable est conservée.</w:t>
       </w:r>
     </w:p>
     <w:p>
@@ -195,7 +358,15 @@
     </w:p>
     <w:p>
       <w:r>
-        <w:t xml:space="preserve">La dernière étape est de créer un dataframe listant les variables de notre base et comptant la récurrence avec laquelle elles ont été estimées importantes de la part des différents algorithmes. On décide de ne garder que les variables avec une récurrence d’au moins 3. On peut alors filtrer la base en ne conservant que les variables jugées importantes et l’enregistrer en csv. </w:t>
+        <w:t xml:space="preserve">La dernière étape est de créer un </w:t>
+      </w:r>
+      <w:proofErr w:type="spellStart"/>
+      <w:r>
+        <w:t>dataframe</w:t>
+      </w:r>
+      <w:proofErr w:type="spellEnd"/>
+      <w:r>
+        <w:t xml:space="preserve"> listant les variables de notre base et comptant la récurrence avec laquelle elles ont été estimées importantes de la part des différents algorithmes. On décide de ne garder que les variables avec une récurrence d’au moins 3. On peut alors filtrer la base en ne conservant que les variables jugées importantes et l’enregistrer en csv. </w:t>
       </w:r>
     </w:p>
     <w:p>
@@ -208,10 +379,27 @@
     </w:p>
     <w:p>
       <w:r>
-        <w:t xml:space="preserve">Pour choisir quel modèle utiliser, nous allons comparer différents algorithmes. Le résultat de chacun pouvant varier en fonction de leurs hyperparamètres, il faut dans un premier temps, pour chacun d’entre eux, déterminer leurs meilleurs hyperparamètres. La méthode la plus exhaustive est de procéder par grid search et cross validation. </w:t>
-      </w:r>
-    </w:p>
-    <w:p>
+        <w:t xml:space="preserve">Pour choisir quel modèle utiliser, nous allons comparer différents algorithmes. Le résultat de chacun pouvant varier en fonction de leurs hyperparamètres, il faut dans un premier temps, pour chacun d’entre eux, déterminer leurs meilleurs hyperparamètres. La méthode la plus exhaustive est de procéder par </w:t>
+      </w:r>
+      <w:proofErr w:type="spellStart"/>
+      <w:r>
+        <w:t>grid</w:t>
+      </w:r>
+      <w:proofErr w:type="spellEnd"/>
+      <w:r>
+        <w:t xml:space="preserve"> </w:t>
+      </w:r>
+      <w:proofErr w:type="spellStart"/>
+      <w:r>
+        <w:t>search</w:t>
+      </w:r>
+      <w:proofErr w:type="spellEnd"/>
+      <w:r>
+        <w:t xml:space="preserve"> et cross validation. </w:t>
+      </w:r>
+    </w:p>
+    <w:p>
+      <w:proofErr w:type="spellStart"/>
       <w:r>
         <w:t>G</w:t>
       </w:r>
@@ -219,7 +407,19 @@
         <w:t>r</w:t>
       </w:r>
       <w:r>
-        <w:t>id search :</w:t>
+        <w:t>id</w:t>
+      </w:r>
+      <w:proofErr w:type="spellEnd"/>
+      <w:r>
+        <w:t xml:space="preserve"> </w:t>
+      </w:r>
+      <w:proofErr w:type="spellStart"/>
+      <w:r>
+        <w:t>search</w:t>
+      </w:r>
+      <w:proofErr w:type="spellEnd"/>
+      <w:r>
+        <w:t> :</w:t>
       </w:r>
     </w:p>
     <w:p>
@@ -228,7 +428,31 @@
         <w:t xml:space="preserve">Pour un algo donné on liste les hyperparamètres que nous voulons personnaliser. Pour chacun de ses hyperparamètres, nous spécifions également </w:t>
       </w:r>
       <w:r>
-        <w:t>l’intervalles de valeurs qu’ils peuvent prendre. La méthode grid search va tester toutes les combinaisons possibles des différentes valeurs de chaque hyper-paramètre. Cette méthode est complète et aucun cas n’est laissé de côté</w:t>
+        <w:t xml:space="preserve">l’intervalles de valeurs qu’ils peuvent prendre. La méthode </w:t>
+      </w:r>
+      <w:proofErr w:type="spellStart"/>
+      <w:r>
+        <w:t>grid</w:t>
+      </w:r>
+      <w:proofErr w:type="spellEnd"/>
+      <w:r>
+        <w:t xml:space="preserve"> </w:t>
+      </w:r>
+      <w:proofErr w:type="spellStart"/>
+      <w:r>
+        <w:t>search</w:t>
+      </w:r>
+      <w:proofErr w:type="spellEnd"/>
+      <w:r>
+        <w:t xml:space="preserve"> va tester toutes les combinaisons possibles des différentes valeurs de chaque </w:t>
+      </w:r>
+      <w:proofErr w:type="spellStart"/>
+      <w:r>
+        <w:t>hyper-paramètre</w:t>
+      </w:r>
+      <w:proofErr w:type="spellEnd"/>
+      <w:r>
+        <w:t>. Cette méthode est complète et aucun cas n’est laissé de côté</w:t>
       </w:r>
     </w:p>
     <w:p>
@@ -238,7 +462,23 @@
     </w:p>
     <w:p>
       <w:r>
-        <w:t>La cross validation décrit une méthode d’entrainement d’algorithme dans laquelle le jeu de données d’entrainement est subdiviser en un nombre donné de sous base appelé des « folds ». LE but de cette méthode est de limiter l’overfitting.</w:t>
+        <w:t>La cross validation décrit une méthode d’entrainement d’algorithme dans laquelle le jeu de données d’entrainement est subdiviser en un nombre donné de sous base appelé des « </w:t>
+      </w:r>
+      <w:proofErr w:type="spellStart"/>
+      <w:r>
+        <w:t>folds</w:t>
+      </w:r>
+      <w:proofErr w:type="spellEnd"/>
+      <w:r>
+        <w:t> ». LE but de cette méthode est de limiter l’</w:t>
+      </w:r>
+      <w:proofErr w:type="spellStart"/>
+      <w:r>
+        <w:t>overfitting</w:t>
+      </w:r>
+      <w:proofErr w:type="spellEnd"/>
+      <w:r>
+        <w:t>.</w:t>
       </w:r>
     </w:p>
     <w:p>
@@ -247,7 +487,7 @@
           <w:noProof/>
         </w:rPr>
         <w:drawing>
-          <wp:anchor distT="0" distB="0" distL="114300" distR="114300" simplePos="0" relativeHeight="251658240" behindDoc="1" locked="0" layoutInCell="1" allowOverlap="1" wp14:anchorId="14B4B30F" wp14:editId="2B9B3444">
+          <wp:anchor distT="0" distB="0" distL="114300" distR="114300" simplePos="0" relativeHeight="251655168" behindDoc="1" locked="0" layoutInCell="1" allowOverlap="1" wp14:anchorId="14B4B30F" wp14:editId="2B9B3444">
             <wp:simplePos x="0" y="0"/>
             <wp:positionH relativeFrom="column">
               <wp:posOffset>3797935</wp:posOffset>
@@ -280,7 +520,7 @@
                     </pic:cNvPicPr>
                   </pic:nvPicPr>
                   <pic:blipFill rotWithShape="1">
-                    <a:blip r:embed="rId6" cstate="print">
+                    <a:blip r:embed="rId7" cstate="print">
                       <a:extLst>
                         <a:ext uri="{28A0092B-C50C-407E-A947-70E740481C1C}">
                           <a14:useLocalDpi xmlns:a14="http://schemas.microsoft.com/office/drawing/2010/main" val="0"/>
@@ -323,7 +563,47 @@
         </w:drawing>
       </w:r>
       <w:r>
-        <w:t>L’algorithme va s’entrainer sur l’ensemble des folds sauf un qui servira à calculer le score. Une fois le score calculé, l’algorithme va à nouveau s’entrainer mais cette fois, le folds ayant servi à l’évaluer va faire partie de la base d’entrainement et l’un des précédent folds d’entrainement servira à évaluer la modèle ajusté. L’opération se répète jusqu’à ce que chaque folds ait servi une fois à évaluer l’entrainement du modèle.</w:t>
+        <w:t xml:space="preserve">L’algorithme va s’entrainer sur l’ensemble des </w:t>
+      </w:r>
+      <w:proofErr w:type="spellStart"/>
+      <w:r>
+        <w:t>folds</w:t>
+      </w:r>
+      <w:proofErr w:type="spellEnd"/>
+      <w:r>
+        <w:t xml:space="preserve"> sauf un qui servira à calculer le score. Une fois le score calculé, l’algorithme va à nouveau s’entrainer mais cette fois, le </w:t>
+      </w:r>
+      <w:proofErr w:type="spellStart"/>
+      <w:r>
+        <w:t>folds</w:t>
+      </w:r>
+      <w:proofErr w:type="spellEnd"/>
+      <w:r>
+        <w:t xml:space="preserve"> ayant servi à l’évaluer va faire partie de la base d’entrainement et l’un des précédent </w:t>
+      </w:r>
+      <w:proofErr w:type="spellStart"/>
+      <w:r>
+        <w:t>folds</w:t>
+      </w:r>
+      <w:proofErr w:type="spellEnd"/>
+      <w:r>
+        <w:t xml:space="preserve"> d’entrainement servira à évaluer </w:t>
+      </w:r>
+      <w:proofErr w:type="gramStart"/>
+      <w:r>
+        <w:t>la modèle ajusté</w:t>
+      </w:r>
+      <w:proofErr w:type="gramEnd"/>
+      <w:r>
+        <w:t xml:space="preserve">. L’opération se répète jusqu’à ce que chaque </w:t>
+      </w:r>
+      <w:proofErr w:type="spellStart"/>
+      <w:r>
+        <w:t>folds</w:t>
+      </w:r>
+      <w:proofErr w:type="spellEnd"/>
+      <w:r>
+        <w:t xml:space="preserve"> ait servi une fois à évaluer l’entrainement du modèle.</w:t>
       </w:r>
     </w:p>
     <w:p/>
@@ -335,35 +615,87 @@
     <w:p/>
     <w:p>
       <w:r>
-        <w:t>Méthode bayesian :</w:t>
-      </w:r>
-    </w:p>
-    <w:p>
-      <w:r>
-        <w:t xml:space="preserve">Les méthodes bayesians évaluent également différentes valeurs </w:t>
+        <w:t xml:space="preserve">Méthode </w:t>
+      </w:r>
+      <w:proofErr w:type="spellStart"/>
+      <w:r>
+        <w:t>bayesian</w:t>
+      </w:r>
+      <w:proofErr w:type="spellEnd"/>
+      <w:r>
+        <w:t> :</w:t>
+      </w:r>
+    </w:p>
+    <w:p>
+      <w:r>
+        <w:t xml:space="preserve">Les méthodes </w:t>
+      </w:r>
+      <w:proofErr w:type="spellStart"/>
+      <w:r>
+        <w:t>bayesians</w:t>
+      </w:r>
+      <w:proofErr w:type="spellEnd"/>
+      <w:r>
+        <w:t xml:space="preserve"> évaluent également différentes valeurs </w:t>
       </w:r>
       <w:r>
         <w:t>possibles des hyperparamètres mais ne vont pas tester l’ensemble des combinaisons possibles. Elles vont en effet essayer un échantillon de ces combinaisons. Cela a pour effet de diminuer drastiquement le nombre de calcul pour un résultat très correcte.</w:t>
       </w:r>
     </w:p>
     <w:p>
+      <w:proofErr w:type="spellStart"/>
       <w:r>
         <w:t>Optuna</w:t>
       </w:r>
-    </w:p>
-    <w:p>
-      <w:r>
-        <w:t>La librairie utilisée s’appelle optuna et applique cette approche bayesian. Son utilisation nécessite de définir une fonction « tune » indiquant le score à utiliser, le modèle à entrainer et le nombre de cycle d’entrainement. Une deuxième fonction « objective » contient les hyperparamètres avec leur fourchette de valeurs, l’instance du modèle à entrainer et le calcule du score.</w:t>
-      </w:r>
-    </w:p>
-    <w:p>
+      <w:proofErr w:type="spellEnd"/>
+    </w:p>
+    <w:p>
+      <w:r>
+        <w:t xml:space="preserve">La librairie utilisée s’appelle </w:t>
+      </w:r>
+      <w:proofErr w:type="spellStart"/>
+      <w:r>
+        <w:t>optuna</w:t>
+      </w:r>
+      <w:proofErr w:type="spellEnd"/>
+      <w:r>
+        <w:t xml:space="preserve"> et applique cette approche </w:t>
+      </w:r>
+      <w:proofErr w:type="spellStart"/>
+      <w:r>
+        <w:t>bayesian</w:t>
+      </w:r>
+      <w:proofErr w:type="spellEnd"/>
+      <w:r>
+        <w:t xml:space="preserve">. Son utilisation nécessite de définir une fonction « tune » indiquant le score à utiliser, le modèle à entrainer et le nombre de cycle d’entrainement. Une deuxième fonction « objective » contient les hyperparamètres avec leur fourchette de valeurs, l’instance du modèle à entrainer et le </w:t>
+      </w:r>
+      <w:proofErr w:type="spellStart"/>
+      <w:r>
+        <w:t>calcule</w:t>
+      </w:r>
+      <w:proofErr w:type="spellEnd"/>
+      <w:r>
+        <w:t xml:space="preserve"> du score.</w:t>
+      </w:r>
+    </w:p>
+    <w:p>
+      <w:proofErr w:type="spellStart"/>
       <w:r>
         <w:t>MLflow</w:t>
       </w:r>
-    </w:p>
-    <w:p>
-      <w:r>
-        <w:t>Pour suivre l’évolution de l’entrainement et des valeurs des hyperparamètres, la librairie MLflow a été utilisée. Elle permet de créer des « études » séparée dans lesquelles on peut sauvegarder le modèle entrainé avec les valeurs de ses hyperparamètres et son score.</w:t>
+      <w:proofErr w:type="spellEnd"/>
+    </w:p>
+    <w:p>
+      <w:r>
+        <w:t xml:space="preserve">Pour suivre l’évolution de l’entrainement et des valeurs des hyperparamètres, la librairie </w:t>
+      </w:r>
+      <w:proofErr w:type="spellStart"/>
+      <w:r>
+        <w:t>MLflow</w:t>
+      </w:r>
+      <w:proofErr w:type="spellEnd"/>
+      <w:r>
+        <w:t xml:space="preserve"> a été utilisée. Elle permet de créer des « études » séparée dans lesquelles on peut sauvegarder le modèle entrainé avec les valeurs de ses hyperparamètres et son score.</w:t>
       </w:r>
     </w:p>
     <w:p>
@@ -375,13 +707,42 @@
       </w:r>
     </w:p>
     <w:p>
-      <w:r>
-        <w:t>Métric utilisée</w:t>
-      </w:r>
-    </w:p>
-    <w:p>
-      <w:r>
-        <w:t xml:space="preserve">La métric utilisé dans ce problème a été le roc_auc qui était plus adapté que « l’accuracy ». </w:t>
+      <w:proofErr w:type="spellStart"/>
+      <w:r>
+        <w:t>Métric</w:t>
+      </w:r>
+      <w:proofErr w:type="spellEnd"/>
+      <w:r>
+        <w:t xml:space="preserve"> utilisée</w:t>
+      </w:r>
+    </w:p>
+    <w:p>
+      <w:r>
+        <w:t xml:space="preserve">La </w:t>
+      </w:r>
+      <w:proofErr w:type="spellStart"/>
+      <w:r>
+        <w:t>métric</w:t>
+      </w:r>
+      <w:proofErr w:type="spellEnd"/>
+      <w:r>
+        <w:t xml:space="preserve"> utilisé dans ce problème a été le </w:t>
+      </w:r>
+      <w:proofErr w:type="spellStart"/>
+      <w:r>
+        <w:t>roc_auc</w:t>
+      </w:r>
+      <w:proofErr w:type="spellEnd"/>
+      <w:r>
+        <w:t xml:space="preserve"> qui était plus adapté que « l’</w:t>
+      </w:r>
+      <w:proofErr w:type="spellStart"/>
+      <w:r>
+        <w:t>accuracy</w:t>
+      </w:r>
+      <w:proofErr w:type="spellEnd"/>
+      <w:r>
+        <w:t xml:space="preserve"> ». </w:t>
       </w:r>
     </w:p>
     <w:p>
@@ -396,18 +757,21 @@
       <w:r>
         <w:t xml:space="preserve"> Ce modèle sera entrainé avec un cout métier, détaillé plus loin, pour comparaison.</w:t>
       </w:r>
-    </w:p>
-    <w:p/>
-    <w:p/>
-    <w:p/>
-    <w:p/>
+      <w:r>
+        <w:br w:type="page"/>
+      </w:r>
+    </w:p>
     <w:p>
       <w:pPr>
         <w:pStyle w:val="Titre1"/>
       </w:pPr>
       <w:r>
+        <w:lastRenderedPageBreak/>
         <w:t>Traitement du déséquilibre des classes</w:t>
       </w:r>
+      <w:r>
+        <w:t xml:space="preserve"> (fait)</w:t>
+      </w:r>
     </w:p>
     <w:p>
       <w:r>
@@ -428,7 +792,7 @@
           <w:noProof/>
         </w:rPr>
         <w:drawing>
-          <wp:anchor distT="0" distB="0" distL="114300" distR="114300" simplePos="0" relativeHeight="251659264" behindDoc="1" locked="0" layoutInCell="1" allowOverlap="1" wp14:anchorId="72239364" wp14:editId="548A1B31">
+          <wp:anchor distT="0" distB="0" distL="114300" distR="114300" simplePos="0" relativeHeight="251658240" behindDoc="1" locked="0" layoutInCell="1" allowOverlap="1" wp14:anchorId="72239364" wp14:editId="548A1B31">
             <wp:simplePos x="0" y="0"/>
             <wp:positionH relativeFrom="column">
               <wp:posOffset>3962211</wp:posOffset>
@@ -453,7 +817,7 @@
                     </pic:cNvPicPr>
                   </pic:nvPicPr>
                   <pic:blipFill rotWithShape="1">
-                    <a:blip r:embed="rId7">
+                    <a:blip r:embed="rId8">
                       <a:extLst>
                         <a:ext uri="{28A0092B-C50C-407E-A947-70E740481C1C}">
                           <a14:useLocalDpi xmlns:a14="http://schemas.microsoft.com/office/drawing/2010/main" val="0"/>
@@ -500,7 +864,7 @@
           <w:noProof/>
         </w:rPr>
         <w:drawing>
-          <wp:anchor distT="0" distB="0" distL="114300" distR="114300" simplePos="0" relativeHeight="251658240" behindDoc="1" locked="0" layoutInCell="1" allowOverlap="1" wp14:anchorId="2EDC062D" wp14:editId="6929A8A8">
+          <wp:anchor distT="0" distB="0" distL="114300" distR="114300" simplePos="0" relativeHeight="251657216" behindDoc="1" locked="0" layoutInCell="1" allowOverlap="1" wp14:anchorId="2EDC062D" wp14:editId="6929A8A8">
             <wp:simplePos x="0" y="0"/>
             <wp:positionH relativeFrom="column">
               <wp:posOffset>38100</wp:posOffset>
@@ -525,7 +889,7 @@
                     </pic:cNvPicPr>
                   </pic:nvPicPr>
                   <pic:blipFill rotWithShape="1">
-                    <a:blip r:embed="rId8">
+                    <a:blip r:embed="rId9">
                       <a:extLst>
                         <a:ext uri="{28A0092B-C50C-407E-A947-70E740481C1C}">
                           <a14:useLocalDpi xmlns:a14="http://schemas.microsoft.com/office/drawing/2010/main" val="0"/>
@@ -568,7 +932,23 @@
         </w:drawing>
       </w:r>
       <w:r>
-        <w:t xml:space="preserve">SMOTE est une méthode de la librairie ImbalancedLearn qui applique la technique de l’oversampling. Cela signifie que la méthode va apprendre le comportement des lignes de la classe minoritaire et générer de nouvelles lignes aléatoires respectant ce comportement. </w:t>
+        <w:t xml:space="preserve">SMOTE est une méthode de la librairie </w:t>
+      </w:r>
+      <w:proofErr w:type="spellStart"/>
+      <w:r>
+        <w:t>ImbalancedLearn</w:t>
+      </w:r>
+      <w:proofErr w:type="spellEnd"/>
+      <w:r>
+        <w:t xml:space="preserve"> qui applique la technique de l’</w:t>
+      </w:r>
+      <w:proofErr w:type="spellStart"/>
+      <w:r>
+        <w:t>oversampling</w:t>
+      </w:r>
+      <w:proofErr w:type="spellEnd"/>
+      <w:r>
+        <w:t xml:space="preserve">. Cela signifie que la méthode va apprendre le comportement des lignes de la classe minoritaire et générer de nouvelles lignes aléatoires respectant ce comportement. </w:t>
       </w:r>
     </w:p>
     <w:p/>
@@ -578,19 +958,7 @@
     <w:p/>
     <w:p>
       <w:r>
-        <w:t xml:space="preserve">                    Avant (17281/197973)                                                                    Après (</w:t>
-      </w:r>
-      <w:r>
-        <w:t>197973</w:t>
-      </w:r>
-      <w:r>
-        <w:t>/</w:t>
-      </w:r>
-      <w:r>
-        <w:t>197973</w:t>
-      </w:r>
-      <w:r>
-        <w:t>)</w:t>
+        <w:t xml:space="preserve">                    Avant (17281/197973)                                                                    Après (197973/197973)</w:t>
       </w:r>
     </w:p>
     <w:p/>
@@ -599,8 +967,20 @@
         <w:pStyle w:val="Titre1"/>
       </w:pPr>
       <w:r>
+        <w:br w:type="page"/>
+      </w:r>
+    </w:p>
+    <w:p>
+      <w:pPr>
+        <w:pStyle w:val="Titre1"/>
+      </w:pPr>
+      <w:r>
+        <w:lastRenderedPageBreak/>
         <w:t>Établir une fonction de coût métier</w:t>
       </w:r>
+      <w:r>
+        <w:t xml:space="preserve"> (fait)</w:t>
+      </w:r>
     </w:p>
     <w:p>
       <w:r>
@@ -610,7 +990,13 @@
         <w:t xml:space="preserve"> Il est possible de visualiser ces quatre cas simultanément dans une matrice de confusion.</w:t>
       </w:r>
       <w:r>
-        <w:t xml:space="preserve"> Dans notre cas un faux positif décrit un client solvable jugé non solvable et un faux négatif un client à risque non détecté. Chaque fausse estimation coûte de l’argent à la société. Cependant un faux positif génère la perte de l’intérêt sur le prêt alors qu’un faux négatif peut engendrer la perte de tous le prêt en plus des intérêts. Ainsi d’un point de vue métier il est intéressant de donner </w:t>
+        <w:t xml:space="preserve"> Dans notre cas un faux positif décrit un client solvable jugé non solvable et un faux négatif un client à risque non détecté. Chaque fausse estimation coûte de l’argent à la société. Cependant un faux positif génère la perte de l’intérêt sur le prêt alors qu’un faux négatif peut engendrer la perte de </w:t>
+      </w:r>
+      <w:r>
+        <w:t>tout le prêt</w:t>
+      </w:r>
+      <w:r>
+        <w:t xml:space="preserve"> en plus des intérêts. Ainsi d’un point de vue métier il est intéressant de donner </w:t>
       </w:r>
       <w:r>
         <w:t>plus d’importance à ce dernier cas.</w:t>
@@ -628,6 +1014,9 @@
     </w:p>
     <w:p>
       <w:r>
+        <w:rPr>
+          <w:noProof/>
+        </w:rPr>
         <w:drawing>
           <wp:inline distT="0" distB="0" distL="0" distR="0" wp14:anchorId="423A207E" wp14:editId="495A579B">
             <wp:extent cx="2238375" cy="343475"/>
@@ -644,7 +1033,7 @@
                     <pic:cNvPicPr/>
                   </pic:nvPicPr>
                   <pic:blipFill>
-                    <a:blip r:embed="rId9"/>
+                    <a:blip r:embed="rId10"/>
                     <a:stretch>
                       <a:fillRect/>
                     </a:stretch>
@@ -665,11 +1054,77 @@
         </w:drawing>
       </w:r>
       <w:r>
-        <w:t xml:space="preserve"> On peut voir que le coût consiste à faire la somme des faux positifs et des faux négatifs multipliés par 10. Nous entrainons ensuite l’algorithme exactement de la même manière que précédemment (optimisation des hyper paramètres avec optuna et stockage du </w:t>
-      </w:r>
+        <w:t xml:space="preserve"> On peut voir que le coût consiste à faire la somme des faux positifs et des faux négatifs multipliés par 10. Nous entrainons ensuite l’algorithme exactement de la même manière que précédemment (optimisation des hyper paramètres avec </w:t>
+      </w:r>
+      <w:proofErr w:type="spellStart"/>
+      <w:r>
+        <w:t>optuna</w:t>
+      </w:r>
+      <w:proofErr w:type="spellEnd"/>
+      <w:r>
+        <w:t xml:space="preserve"> et stockage du modèle dans </w:t>
+      </w:r>
+      <w:proofErr w:type="spellStart"/>
+      <w:r>
+        <w:t>mlflow</w:t>
+      </w:r>
+      <w:proofErr w:type="spellEnd"/>
+      <w:r>
+        <w:t xml:space="preserve">) mais en utilisant cette fonction de coût métier comme critère, en demandant à l’algorithme de trouver la plus petite valeur. </w:t>
+      </w:r>
+    </w:p>
+    <w:p>
+      <w:pPr>
+        <w:pStyle w:val="Titre2"/>
+      </w:pPr>
+      <w:r>
+        <w:t>Métrique utilisée (à faire)</w:t>
+      </w:r>
+    </w:p>
+    <w:p>
+      <w:r>
+        <w:t xml:space="preserve">Roc </w:t>
+      </w:r>
+      <w:proofErr w:type="spellStart"/>
+      <w:r>
+        <w:t>auc</w:t>
+      </w:r>
+      <w:proofErr w:type="spellEnd"/>
+      <w:r>
+        <w:t xml:space="preserve"> très indiqué pour les modèles de classification</w:t>
+      </w:r>
+    </w:p>
+    <w:p>
+      <w:pPr>
+        <w:pStyle w:val="Titre1"/>
+      </w:pPr>
+      <w:r>
+        <w:br w:type="page"/>
+      </w:r>
+    </w:p>
+    <w:p>
+      <w:pPr>
+        <w:pStyle w:val="Titre1"/>
+      </w:pPr>
       <w:r>
         <w:lastRenderedPageBreak/>
-        <w:t>modèle dans mlflow) mais en utilisant cette fonction de coût métier comme critère, en demandant à l’algorithme de trouver la plus petite valeur. La pertinence de cette fonction se décide en comparant les deux matrices de confusions :</w:t>
+        <w:t>Synthèse des résultats</w:t>
+      </w:r>
+      <w:r>
+        <w:t xml:space="preserve"> (à faire)</w:t>
+      </w:r>
+    </w:p>
+    <w:p>
+      <w:r>
+        <w:t xml:space="preserve">Nous venons donc d’entrainer notre modèle une nouvelle fois en lui demandant de </w:t>
+      </w:r>
+      <w:proofErr w:type="spellStart"/>
+      <w:r>
+        <w:t>linimliser</w:t>
+      </w:r>
+      <w:proofErr w:type="spellEnd"/>
+      <w:r>
+        <w:t xml:space="preserve"> le score métier que nous avons élaboré. La pertinence de cette fonction se décide en comparant les deux matrices de confusions :</w:t>
       </w:r>
     </w:p>
     <w:p>
@@ -681,7 +1136,80 @@
           <w:noProof/>
         </w:rPr>
         <w:drawing>
-          <wp:inline distT="0" distB="0" distL="0" distR="0" wp14:anchorId="3E1BAF9C" wp14:editId="29AC549D">
+          <wp:anchor distT="0" distB="0" distL="114300" distR="114300" simplePos="0" relativeHeight="251660288" behindDoc="1" locked="0" layoutInCell="1" allowOverlap="1" wp14:anchorId="110F100B" wp14:editId="56A8777F">
+            <wp:simplePos x="0" y="0"/>
+            <wp:positionH relativeFrom="column">
+              <wp:posOffset>2948305</wp:posOffset>
+            </wp:positionH>
+            <wp:positionV relativeFrom="paragraph">
+              <wp:posOffset>40640</wp:posOffset>
+            </wp:positionV>
+            <wp:extent cx="3492500" cy="2649220"/>
+            <wp:effectExtent l="38100" t="38100" r="12700" b="17780"/>
+            <wp:wrapTight wrapText="bothSides">
+              <wp:wrapPolygon edited="0">
+                <wp:start x="-236" y="-311"/>
+                <wp:lineTo x="-236" y="21745"/>
+                <wp:lineTo x="21679" y="21745"/>
+                <wp:lineTo x="21679" y="-311"/>
+                <wp:lineTo x="-236" y="-311"/>
+              </wp:wrapPolygon>
+            </wp:wrapTight>
+            <wp:docPr id="14" name="Image 14"/>
+            <wp:cNvGraphicFramePr>
+              <a:graphicFrameLocks xmlns:a="http://schemas.openxmlformats.org/drawingml/2006/main" noChangeAspect="1"/>
+            </wp:cNvGraphicFramePr>
+            <a:graphic xmlns:a="http://schemas.openxmlformats.org/drawingml/2006/main">
+              <a:graphicData uri="http://schemas.openxmlformats.org/drawingml/2006/picture">
+                <pic:pic xmlns:pic="http://schemas.openxmlformats.org/drawingml/2006/picture">
+                  <pic:nvPicPr>
+                    <pic:cNvPr id="1" name=""/>
+                    <pic:cNvPicPr/>
+                  </pic:nvPicPr>
+                  <pic:blipFill>
+                    <a:blip r:embed="rId11">
+                      <a:extLst>
+                        <a:ext uri="{28A0092B-C50C-407E-A947-70E740481C1C}">
+                          <a14:useLocalDpi xmlns:a14="http://schemas.microsoft.com/office/drawing/2010/main" val="0"/>
+                        </a:ext>
+                      </a:extLst>
+                    </a:blip>
+                    <a:stretch>
+                      <a:fillRect/>
+                    </a:stretch>
+                  </pic:blipFill>
+                  <pic:spPr>
+                    <a:xfrm>
+                      <a:off x="0" y="0"/>
+                      <a:ext cx="3492500" cy="2649220"/>
+                    </a:xfrm>
+                    <a:prstGeom prst="rect">
+                      <a:avLst/>
+                    </a:prstGeom>
+                    <a:ln w="28575">
+                      <a:solidFill>
+                        <a:schemeClr val="tx1"/>
+                      </a:solidFill>
+                    </a:ln>
+                  </pic:spPr>
+                </pic:pic>
+              </a:graphicData>
+            </a:graphic>
+            <wp14:sizeRelH relativeFrom="page">
+              <wp14:pctWidth>0</wp14:pctWidth>
+            </wp14:sizeRelH>
+            <wp14:sizeRelV relativeFrom="page">
+              <wp14:pctHeight>0</wp14:pctHeight>
+            </wp14:sizeRelV>
+          </wp:anchor>
+        </w:drawing>
+      </w:r>
+      <w:r>
+        <w:rPr>
+          <w:noProof/>
+        </w:rPr>
+        <w:drawing>
+          <wp:inline distT="0" distB="0" distL="0" distR="0" wp14:anchorId="26FC2C0B" wp14:editId="33325F70">
             <wp:extent cx="2533650" cy="2719510"/>
             <wp:effectExtent l="38100" t="38100" r="19050" b="24130"/>
             <wp:docPr id="6" name="Image 6"/>
@@ -698,7 +1226,7 @@
                     </pic:cNvPicPr>
                   </pic:nvPicPr>
                   <pic:blipFill rotWithShape="1">
-                    <a:blip r:embed="rId10">
+                    <a:blip r:embed="rId12">
                       <a:extLst>
                         <a:ext uri="{28A0092B-C50C-407E-A947-70E740481C1C}">
                           <a14:useLocalDpi xmlns:a14="http://schemas.microsoft.com/office/drawing/2010/main" val="0"/>
@@ -737,12 +1265,121 @@
       <w:r>
         <w:t xml:space="preserve">     </w:t>
       </w:r>
+    </w:p>
+    <w:p>
+      <w:r>
+        <w:t>Nous pouvons voir que notre fonction de coût métier nous permet de diminuer les faux négatifs de 60 ce qui est appréciable</w:t>
+      </w:r>
+      <w:r>
+        <w:t xml:space="preserve"> tout en conservant la AUC_ROC</w:t>
+      </w:r>
+      <w:r>
+        <w:t xml:space="preserve">. Nous utiliserons donc le modèle entrainé avec la fonction de coût métier. </w:t>
+      </w:r>
+    </w:p>
+    <w:p>
       <w:r>
         <w:rPr>
           <w:noProof/>
         </w:rPr>
         <w:drawing>
-          <wp:inline distT="0" distB="0" distL="0" distR="0" wp14:anchorId="454569D3" wp14:editId="503FBC3D">
+          <wp:anchor distT="0" distB="0" distL="114300" distR="114300" simplePos="0" relativeHeight="251659264" behindDoc="1" locked="0" layoutInCell="1" allowOverlap="1" wp14:anchorId="350BFC2D" wp14:editId="438DCDC1">
+            <wp:simplePos x="0" y="0"/>
+            <wp:positionH relativeFrom="column">
+              <wp:posOffset>2835910</wp:posOffset>
+            </wp:positionH>
+            <wp:positionV relativeFrom="paragraph">
+              <wp:posOffset>42545</wp:posOffset>
+            </wp:positionV>
+            <wp:extent cx="3220720" cy="2456180"/>
+            <wp:effectExtent l="38100" t="38100" r="17780" b="20320"/>
+            <wp:wrapTight wrapText="bothSides">
+              <wp:wrapPolygon edited="0">
+                <wp:start x="-256" y="-335"/>
+                <wp:lineTo x="-256" y="21779"/>
+                <wp:lineTo x="21719" y="21779"/>
+                <wp:lineTo x="21719" y="-335"/>
+                <wp:lineTo x="-256" y="-335"/>
+              </wp:wrapPolygon>
+            </wp:wrapTight>
+            <wp:docPr id="13" name="Image 13"/>
+            <wp:cNvGraphicFramePr>
+              <a:graphicFrameLocks xmlns:a="http://schemas.openxmlformats.org/drawingml/2006/main" noChangeAspect="1"/>
+            </wp:cNvGraphicFramePr>
+            <a:graphic xmlns:a="http://schemas.openxmlformats.org/drawingml/2006/main">
+              <a:graphicData uri="http://schemas.openxmlformats.org/drawingml/2006/picture">
+                <pic:pic xmlns:pic="http://schemas.openxmlformats.org/drawingml/2006/picture">
+                  <pic:nvPicPr>
+                    <pic:cNvPr id="1" name=""/>
+                    <pic:cNvPicPr/>
+                  </pic:nvPicPr>
+                  <pic:blipFill rotWithShape="1">
+                    <a:blip r:embed="rId13">
+                      <a:extLst>
+                        <a:ext uri="{28A0092B-C50C-407E-A947-70E740481C1C}">
+                          <a14:useLocalDpi xmlns:a14="http://schemas.microsoft.com/office/drawing/2010/main" val="0"/>
+                        </a:ext>
+                      </a:extLst>
+                    </a:blip>
+                    <a:srcRect l="1557" b="1790"/>
+                    <a:stretch/>
+                  </pic:blipFill>
+                  <pic:spPr bwMode="auto">
+                    <a:xfrm>
+                      <a:off x="0" y="0"/>
+                      <a:ext cx="3220720" cy="2456180"/>
+                    </a:xfrm>
+                    <a:prstGeom prst="rect">
+                      <a:avLst/>
+                    </a:prstGeom>
+                    <a:ln w="28575" cap="flat" cmpd="sng" algn="ctr">
+                      <a:solidFill>
+                        <a:sysClr val="windowText" lastClr="000000"/>
+                      </a:solidFill>
+                      <a:prstDash val="solid"/>
+                      <a:round/>
+                      <a:headEnd type="none" w="med" len="med"/>
+                      <a:tailEnd type="none" w="med" len="med"/>
+                      <a:extLst>
+                        <a:ext uri="{C807C97D-BFC1-408E-A445-0C87EB9F89A2}">
+                          <ask:lineSketchStyleProps xmlns:ask="http://schemas.microsoft.com/office/drawing/2018/sketchyshapes" sd="0">
+                            <a:custGeom>
+                              <a:avLst/>
+                              <a:gdLst/>
+                              <a:ahLst/>
+                              <a:cxnLst/>
+                              <a:rect l="0" t="0" r="0" b="0"/>
+                              <a:pathLst/>
+                            </a:custGeom>
+                            <ask:type/>
+                          </ask:lineSketchStyleProps>
+                        </a:ext>
+                      </a:extLst>
+                    </a:ln>
+                    <a:extLst>
+                      <a:ext uri="{53640926-AAD7-44D8-BBD7-CCE9431645EC}">
+                        <a14:shadowObscured xmlns:a14="http://schemas.microsoft.com/office/drawing/2010/main"/>
+                      </a:ext>
+                    </a:extLst>
+                  </pic:spPr>
+                </pic:pic>
+              </a:graphicData>
+            </a:graphic>
+            <wp14:sizeRelH relativeFrom="page">
+              <wp14:pctWidth>0</wp14:pctWidth>
+            </wp14:sizeRelH>
+            <wp14:sizeRelV relativeFrom="page">
+              <wp14:pctHeight>0</wp14:pctHeight>
+            </wp14:sizeRelV>
+          </wp:anchor>
+        </w:drawing>
+      </w:r>
+      <w:r>
+        <w:rPr>
+          <w:noProof/>
+        </w:rPr>
+        <w:drawing>
+          <wp:inline distT="0" distB="0" distL="0" distR="0" wp14:anchorId="02CE1E0E" wp14:editId="3863ACB8">
             <wp:extent cx="2544445" cy="2714625"/>
             <wp:effectExtent l="38100" t="38100" r="27305" b="28575"/>
             <wp:docPr id="7" name="Image 7"/>
@@ -759,7 +1396,7 @@
                     </pic:cNvPicPr>
                   </pic:nvPicPr>
                   <pic:blipFill rotWithShape="1">
-                    <a:blip r:embed="rId11">
+                    <a:blip r:embed="rId14">
                       <a:extLst>
                         <a:ext uri="{28A0092B-C50C-407E-A947-70E740481C1C}">
                           <a14:useLocalDpi xmlns:a14="http://schemas.microsoft.com/office/drawing/2010/main" val="0"/>
@@ -795,10 +1432,17 @@
           </wp:inline>
         </w:drawing>
       </w:r>
-    </w:p>
-    <w:p>
-      <w:r>
-        <w:t xml:space="preserve">Nous pouvons voir que notre fonction de coût métier nous permet de diminuer les faux négatifs de 60 ce qui est appréciable. Nous utiliserons donc le modèle entrainé avec la fonction de coût métier. </w:t>
+      <w:r>
+        <w:rPr>
+          <w:noProof/>
+        </w:rPr>
+        <w:t xml:space="preserve"> </w:t>
+      </w:r>
+      <w:r>
+        <w:rPr>
+          <w:noProof/>
+        </w:rPr>
+        <w:t xml:space="preserve">               </w:t>
       </w:r>
     </w:p>
     <w:p>
@@ -806,7 +1450,7 @@
         <w:pStyle w:val="Titre1"/>
       </w:pPr>
       <w:r>
-        <w:t>Synthèse des résultats</w:t>
+        <w:br w:type="page"/>
       </w:r>
     </w:p>
     <w:p>
@@ -814,26 +1458,624 @@
         <w:pStyle w:val="Titre1"/>
       </w:pPr>
       <w:r>
+        <w:lastRenderedPageBreak/>
         <w:t>Interprétabilité locale et globale</w:t>
       </w:r>
-    </w:p>
+      <w:r>
+        <w:t xml:space="preserve"> </w:t>
+      </w:r>
+      <w:r>
+        <w:t>(fait)</w:t>
+      </w:r>
+    </w:p>
+    <w:p>
+      <w:pPr>
+        <w:pStyle w:val="Titre2"/>
+      </w:pPr>
+      <w:r>
+        <w:t>Interprétabilité globale</w:t>
+      </w:r>
+    </w:p>
+    <w:p>
+      <w:r>
+        <w:rPr>
+          <w:noProof/>
+          <w:sz w:val="24"/>
+          <w:szCs w:val="24"/>
+        </w:rPr>
+        <w:drawing>
+          <wp:anchor distT="0" distB="0" distL="114300" distR="114300" simplePos="0" relativeHeight="251656192" behindDoc="1" locked="0" layoutInCell="1" allowOverlap="1" wp14:anchorId="422C0F71" wp14:editId="50A46DFB">
+            <wp:simplePos x="0" y="0"/>
+            <wp:positionH relativeFrom="column">
+              <wp:posOffset>3637915</wp:posOffset>
+            </wp:positionH>
+            <wp:positionV relativeFrom="paragraph">
+              <wp:posOffset>260985</wp:posOffset>
+            </wp:positionV>
+            <wp:extent cx="2962275" cy="2093595"/>
+            <wp:effectExtent l="38100" t="38100" r="28575" b="20955"/>
+            <wp:wrapTight wrapText="bothSides">
+              <wp:wrapPolygon edited="0">
+                <wp:start x="-278" y="-393"/>
+                <wp:lineTo x="-278" y="21816"/>
+                <wp:lineTo x="21808" y="21816"/>
+                <wp:lineTo x="21808" y="-393"/>
+                <wp:lineTo x="-278" y="-393"/>
+              </wp:wrapPolygon>
+            </wp:wrapTight>
+            <wp:docPr id="12" name="Image 12"/>
+            <wp:cNvGraphicFramePr>
+              <a:graphicFrameLocks xmlns:a="http://schemas.openxmlformats.org/drawingml/2006/main" noChangeAspect="1"/>
+            </wp:cNvGraphicFramePr>
+            <a:graphic xmlns:a="http://schemas.openxmlformats.org/drawingml/2006/main">
+              <a:graphicData uri="http://schemas.openxmlformats.org/drawingml/2006/picture">
+                <pic:pic xmlns:pic="http://schemas.openxmlformats.org/drawingml/2006/picture">
+                  <pic:nvPicPr>
+                    <pic:cNvPr id="0" name="Picture 2"/>
+                    <pic:cNvPicPr>
+                      <a:picLocks noChangeAspect="1" noChangeArrowheads="1"/>
+                    </pic:cNvPicPr>
+                  </pic:nvPicPr>
+                  <pic:blipFill>
+                    <a:blip r:embed="rId15" cstate="print">
+                      <a:extLst>
+                        <a:ext uri="{28A0092B-C50C-407E-A947-70E740481C1C}">
+                          <a14:useLocalDpi xmlns:a14="http://schemas.microsoft.com/office/drawing/2010/main" val="0"/>
+                        </a:ext>
+                      </a:extLst>
+                    </a:blip>
+                    <a:srcRect/>
+                    <a:stretch>
+                      <a:fillRect/>
+                    </a:stretch>
+                  </pic:blipFill>
+                  <pic:spPr bwMode="auto">
+                    <a:xfrm>
+                      <a:off x="0" y="0"/>
+                      <a:ext cx="2962275" cy="2093595"/>
+                    </a:xfrm>
+                    <a:prstGeom prst="rect">
+                      <a:avLst/>
+                    </a:prstGeom>
+                    <a:noFill/>
+                    <a:ln w="28575">
+                      <a:solidFill>
+                        <a:schemeClr val="tx1"/>
+                      </a:solidFill>
+                    </a:ln>
+                  </pic:spPr>
+                </pic:pic>
+              </a:graphicData>
+            </a:graphic>
+            <wp14:sizeRelH relativeFrom="page">
+              <wp14:pctWidth>0</wp14:pctWidth>
+            </wp14:sizeRelH>
+            <wp14:sizeRelV relativeFrom="page">
+              <wp14:pctHeight>0</wp14:pctHeight>
+            </wp14:sizeRelV>
+          </wp:anchor>
+        </w:drawing>
+      </w:r>
+      <w:r>
+        <w:t xml:space="preserve">L’interprétabilité global sert à expliciter le comportement du modèle. On va aller chercher l’importance </w:t>
+      </w:r>
+      <w:r>
+        <w:t>de chacune des</w:t>
+      </w:r>
+      <w:r>
+        <w:t xml:space="preserve"> variables </w:t>
+      </w:r>
+      <w:r>
+        <w:t>et comment elles influencent le résultat</w:t>
+      </w:r>
+      <w:r>
+        <w:t>.</w:t>
+      </w:r>
+      <w:r>
+        <w:t xml:space="preserve"> </w:t>
+      </w:r>
+    </w:p>
+    <w:p>
+      <w:r>
+        <w:t xml:space="preserve">Cette information est directement disponible dans le modèle lui-même. En effet nombreuses sont les bibliothèques de machine </w:t>
+      </w:r>
+      <w:proofErr w:type="spellStart"/>
+      <w:r>
+        <w:t>learning</w:t>
+      </w:r>
+      <w:proofErr w:type="spellEnd"/>
+      <w:r>
+        <w:t xml:space="preserve"> qui, une fois le modèle entrainé, conserve l’importance des variables</w:t>
+      </w:r>
+      <w:r>
+        <w:t xml:space="preserve"> comme attribut de l’instance du modèle.</w:t>
+      </w:r>
+    </w:p>
+    <w:p>
+      <w:r>
+        <w:t xml:space="preserve">Ainsi dans notre cas de la régression logistique qui a été le modèle retenu et sauvegardé grâce à l’outil </w:t>
+      </w:r>
+      <w:proofErr w:type="spellStart"/>
+      <w:r>
+        <w:t>MLFlow</w:t>
+      </w:r>
+      <w:proofErr w:type="spellEnd"/>
+      <w:r>
+        <w:t xml:space="preserve">, l’importance des variables est accessible via la ligne de code suivante : </w:t>
+      </w:r>
+      <w:proofErr w:type="gramStart"/>
+      <w:r>
+        <w:rPr>
+          <w:i/>
+          <w:iCs/>
+          <w:sz w:val="20"/>
+          <w:szCs w:val="20"/>
+        </w:rPr>
+        <w:t>[ i</w:t>
+      </w:r>
+      <w:proofErr w:type="gramEnd"/>
+      <w:r>
+        <w:rPr>
+          <w:i/>
+          <w:iCs/>
+          <w:sz w:val="20"/>
+          <w:szCs w:val="20"/>
+        </w:rPr>
+        <w:t xml:space="preserve"> for i in zip(log_reg_metier._model_impl.coef_[0],log_reg_metier._model_impl.feature_names_in_)  if abs(i[0])&gt;=0.2].</w:t>
+      </w:r>
+      <w:r>
+        <w:rPr>
+          <w:sz w:val="20"/>
+          <w:szCs w:val="20"/>
+        </w:rPr>
+        <w:t xml:space="preserve"> </w:t>
+      </w:r>
+      <w:r>
+        <w:t>Ici nous ne gardons que les variables ayant une valeur absolue du score supérieur à 0.2 et étant donc les plus importantes dans le comportement du modèle</w:t>
+      </w:r>
+      <w:r>
+        <w:rPr>
+          <w:sz w:val="24"/>
+          <w:szCs w:val="24"/>
+        </w:rPr>
+        <w:t>.</w:t>
+      </w:r>
+    </w:p>
+    <w:p>
+      <w:pPr>
+        <w:pStyle w:val="Titre2"/>
+      </w:pPr>
+      <w:r>
+        <w:t>Interprétabilité locale</w:t>
+      </w:r>
+    </w:p>
+    <w:p>
+      <w:r>
+        <w:t>L’interprétabilité locale va être utilisée pour expliquer le résultat d’une prédiction en particulier.</w:t>
+      </w:r>
+    </w:p>
+    <w:p>
+      <w:r>
+        <w:t xml:space="preserve">Dans le notebook nous avons étudié deux librairies : LIME et SHAP. La librairies </w:t>
+      </w:r>
+      <w:proofErr w:type="spellStart"/>
+      <w:r>
+        <w:t>shap</w:t>
+      </w:r>
+      <w:proofErr w:type="spellEnd"/>
+      <w:r>
+        <w:t xml:space="preserve"> propose des graphiques dont la lecture et la compréhension sont plus intuitives.</w:t>
+      </w:r>
+    </w:p>
+    <w:p>
+      <w:proofErr w:type="spellStart"/>
+      <w:r>
+        <w:t>Shap</w:t>
+      </w:r>
+      <w:proofErr w:type="spellEnd"/>
+      <w:r>
+        <w:t xml:space="preserve"> va prendre le modèle en argument. À partir de ce modèle il va</w:t>
+      </w:r>
+      <w:r>
+        <w:t xml:space="preserve"> évaluer l’impact de chacune des variables sur le résultat du modèle et établir une « </w:t>
+      </w:r>
+      <w:proofErr w:type="spellStart"/>
+      <w:r>
+        <w:t>expected</w:t>
+      </w:r>
+      <w:proofErr w:type="spellEnd"/>
+      <w:r>
+        <w:t xml:space="preserve"> value ». Cette vari</w:t>
+      </w:r>
+      <w:r>
+        <w:t>a</w:t>
+      </w:r>
+      <w:r>
+        <w:t xml:space="preserve">ble dont la valeur est unique pour tout le modèle va servir de seuil pour classer une prédiction dans une classe ou une autre. </w:t>
+      </w:r>
+    </w:p>
+    <w:p>
+      <w:r>
+        <w:t>Pour chacune des lignes, il va ainsi</w:t>
+      </w:r>
+      <w:r>
+        <w:t xml:space="preserve"> </w:t>
+      </w:r>
+      <w:r>
+        <w:t>donner un score, positif ou négatif à chacune des variables. Quand on regarde le résultat d’une prédiction, le modèle va faire la somme des scores de chaque variable. Le résultat de cette somme, comparé à la valeur de « </w:t>
+      </w:r>
+      <w:proofErr w:type="spellStart"/>
+      <w:r>
+        <w:t>expected</w:t>
+      </w:r>
+      <w:proofErr w:type="spellEnd"/>
+      <w:r>
+        <w:t xml:space="preserve"> value » va expliciter le résultat de la prédiction. L’évolution de ce score est présentée de manières différentes sur les graphiques que la librairie propose. Ici à gauche nous avons un graphique de type « </w:t>
+      </w:r>
+      <w:proofErr w:type="spellStart"/>
+      <w:r>
+        <w:t>waterfallplot</w:t>
+      </w:r>
+      <w:proofErr w:type="spellEnd"/>
+      <w:r>
+        <w:t> » et à droite un graphique de type « </w:t>
+      </w:r>
+      <w:proofErr w:type="spellStart"/>
+      <w:r>
+        <w:t>decision</w:t>
+      </w:r>
+      <w:proofErr w:type="spellEnd"/>
+      <w:r>
+        <w:t xml:space="preserve"> plot » où l’</w:t>
+      </w:r>
+      <w:proofErr w:type="spellStart"/>
+      <w:r>
+        <w:t>expected</w:t>
+      </w:r>
+      <w:proofErr w:type="spellEnd"/>
+      <w:r>
+        <w:t xml:space="preserve"> value est représentée par la ligne verticale noire.</w:t>
+      </w:r>
+    </w:p>
+    <w:p>
+      <w:r>
+        <w:rPr>
+          <w:noProof/>
+        </w:rPr>
+        <w:drawing>
+          <wp:inline distT="0" distB="0" distL="0" distR="0" wp14:anchorId="3FC3E97E" wp14:editId="75949694">
+            <wp:extent cx="2835728" cy="1406611"/>
+            <wp:effectExtent l="38100" t="38100" r="22225" b="22225"/>
+            <wp:docPr id="10" name="Image 10"/>
+            <wp:cNvGraphicFramePr>
+              <a:graphicFrameLocks xmlns:a="http://schemas.openxmlformats.org/drawingml/2006/main" noChangeAspect="1"/>
+            </wp:cNvGraphicFramePr>
+            <a:graphic xmlns:a="http://schemas.openxmlformats.org/drawingml/2006/main">
+              <a:graphicData uri="http://schemas.openxmlformats.org/drawingml/2006/picture">
+                <pic:pic xmlns:pic="http://schemas.openxmlformats.org/drawingml/2006/picture">
+                  <pic:nvPicPr>
+                    <pic:cNvPr id="1" name=""/>
+                    <pic:cNvPicPr/>
+                  </pic:nvPicPr>
+                  <pic:blipFill>
+                    <a:blip r:embed="rId16"/>
+                    <a:stretch>
+                      <a:fillRect/>
+                    </a:stretch>
+                  </pic:blipFill>
+                  <pic:spPr>
+                    <a:xfrm>
+                      <a:off x="0" y="0"/>
+                      <a:ext cx="2870714" cy="1423965"/>
+                    </a:xfrm>
+                    <a:prstGeom prst="rect">
+                      <a:avLst/>
+                    </a:prstGeom>
+                    <a:ln w="28575">
+                      <a:solidFill>
+                        <a:schemeClr val="tx1"/>
+                      </a:solidFill>
+                    </a:ln>
+                  </pic:spPr>
+                </pic:pic>
+              </a:graphicData>
+            </a:graphic>
+          </wp:inline>
+        </w:drawing>
+      </w:r>
+      <w:r>
+        <w:rPr>
+          <w:noProof/>
+        </w:rPr>
+        <w:drawing>
+          <wp:inline distT="0" distB="0" distL="0" distR="0" wp14:anchorId="5B2A53B8" wp14:editId="53105D3E">
+            <wp:extent cx="2793122" cy="2016331"/>
+            <wp:effectExtent l="38100" t="38100" r="26670" b="22225"/>
+            <wp:docPr id="11" name="Image 11"/>
+            <wp:cNvGraphicFramePr>
+              <a:graphicFrameLocks xmlns:a="http://schemas.openxmlformats.org/drawingml/2006/main" noChangeAspect="1"/>
+            </wp:cNvGraphicFramePr>
+            <a:graphic xmlns:a="http://schemas.openxmlformats.org/drawingml/2006/main">
+              <a:graphicData uri="http://schemas.openxmlformats.org/drawingml/2006/picture">
+                <pic:pic xmlns:pic="http://schemas.openxmlformats.org/drawingml/2006/picture">
+                  <pic:nvPicPr>
+                    <pic:cNvPr id="1" name=""/>
+                    <pic:cNvPicPr/>
+                  </pic:nvPicPr>
+                  <pic:blipFill>
+                    <a:blip r:embed="rId17"/>
+                    <a:stretch>
+                      <a:fillRect/>
+                    </a:stretch>
+                  </pic:blipFill>
+                  <pic:spPr>
+                    <a:xfrm>
+                      <a:off x="0" y="0"/>
+                      <a:ext cx="2819610" cy="2035452"/>
+                    </a:xfrm>
+                    <a:prstGeom prst="rect">
+                      <a:avLst/>
+                    </a:prstGeom>
+                    <a:ln w="28575">
+                      <a:solidFill>
+                        <a:schemeClr val="tx1"/>
+                      </a:solidFill>
+                    </a:ln>
+                  </pic:spPr>
+                </pic:pic>
+              </a:graphicData>
+            </a:graphic>
+          </wp:inline>
+        </w:drawing>
+      </w:r>
+    </w:p>
+    <w:p/>
     <w:p>
       <w:pPr>
         <w:pStyle w:val="Titre1"/>
       </w:pPr>
       <w:r>
+        <w:br w:type="page"/>
+      </w:r>
+    </w:p>
+    <w:p>
+      <w:pPr>
+        <w:pStyle w:val="Titre1"/>
+      </w:pPr>
+      <w:r>
+        <w:lastRenderedPageBreak/>
         <w:t>Limites et améliorations envisageables</w:t>
       </w:r>
     </w:p>
     <w:p>
       <w:r>
+        <w:t>L</w:t>
+      </w:r>
+      <w:r>
+        <w:t>e</w:t>
+      </w:r>
+      <w:r>
+        <w:t xml:space="preserve"> champ des possible</w:t>
+      </w:r>
+      <w:r>
+        <w:t>s</w:t>
+      </w:r>
+      <w:r>
+        <w:t xml:space="preserve"> p</w:t>
+      </w:r>
+      <w:r>
+        <w:t xml:space="preserve">our l’amélioration des performances d’un modèle est extrêmement vaste. Dans le but d’identifier des pistes </w:t>
+      </w:r>
+      <w:r>
+        <w:t>il faut</w:t>
+      </w:r>
+      <w:r>
+        <w:t xml:space="preserve"> tout d’abord connaitre les limites du modèle qui vient d’être entrainé</w:t>
+      </w:r>
+    </w:p>
+    <w:p>
+      <w:pPr>
+        <w:pStyle w:val="Titre2"/>
         <w:rPr>
           <w:lang w:val="en-GB"/>
         </w:rPr>
-        <w:t xml:space="preserve">Mixer oversampling et undersampling. </w:t>
-      </w:r>
-      <w:r>
-        <w:t>N</w:t>
+      </w:pPr>
+      <w:proofErr w:type="spellStart"/>
+      <w:r>
+        <w:rPr>
+          <w:lang w:val="en-GB"/>
+        </w:rPr>
+        <w:t>Lim</w:t>
+      </w:r>
+      <w:r>
+        <w:rPr>
+          <w:lang w:val="en-GB"/>
+        </w:rPr>
+        <w:t>ites</w:t>
+      </w:r>
+      <w:proofErr w:type="spellEnd"/>
+      <w:r>
+        <w:rPr>
+          <w:lang w:val="en-GB"/>
+        </w:rPr>
+        <w:t xml:space="preserve"> du </w:t>
+      </w:r>
+      <w:proofErr w:type="spellStart"/>
+      <w:r>
+        <w:rPr>
+          <w:lang w:val="en-GB"/>
+        </w:rPr>
+        <w:t>modèle</w:t>
+      </w:r>
+      <w:proofErr w:type="spellEnd"/>
+    </w:p>
+    <w:p>
+      <w:pPr>
+        <w:pStyle w:val="Paragraphedeliste"/>
+        <w:numPr>
+          <w:ilvl w:val="0"/>
+          <w:numId w:val="1"/>
+        </w:numPr>
+      </w:pPr>
+      <w:r>
+        <w:t>Le modèle n’a p</w:t>
+      </w:r>
+      <w:r>
+        <w:t xml:space="preserve">as pu être entrainé sur la totalité des données par manque de ressources matérielles. </w:t>
+      </w:r>
+    </w:p>
+    <w:p>
+      <w:pPr>
+        <w:pStyle w:val="Paragraphedeliste"/>
+      </w:pPr>
+    </w:p>
+    <w:p>
+      <w:pPr>
+        <w:pStyle w:val="Paragraphedeliste"/>
+        <w:numPr>
+          <w:ilvl w:val="0"/>
+          <w:numId w:val="1"/>
+        </w:numPr>
+      </w:pPr>
+      <w:r>
+        <w:t>Le coût métier est somme toute assez simpliste.</w:t>
+      </w:r>
+    </w:p>
+    <w:p>
+      <w:pPr>
+        <w:pStyle w:val="Paragraphedeliste"/>
+      </w:pPr>
+    </w:p>
+    <w:p>
+      <w:pPr>
+        <w:pStyle w:val="Paragraphedeliste"/>
+      </w:pPr>
+    </w:p>
+    <w:p>
+      <w:pPr>
+        <w:pStyle w:val="Paragraphedeliste"/>
+        <w:numPr>
+          <w:ilvl w:val="0"/>
+          <w:numId w:val="1"/>
+        </w:numPr>
+      </w:pPr>
+      <w:r>
+        <w:t>La mise à jour de la base de données est manuelle et nécessite une mise en production manuelle à chaque fois.</w:t>
+      </w:r>
+    </w:p>
+    <w:p>
+      <w:pPr>
+        <w:pStyle w:val="Paragraphedeliste"/>
+      </w:pPr>
+    </w:p>
+    <w:p>
+      <w:pPr>
+        <w:pStyle w:val="Paragraphedeliste"/>
+        <w:numPr>
+          <w:ilvl w:val="0"/>
+          <w:numId w:val="1"/>
+        </w:numPr>
+      </w:pPr>
+      <w:r>
+        <w:t>Le modèle ne propose pas de pistes d’améliorations pour le client qui verrait son prêt refusé.</w:t>
+      </w:r>
+    </w:p>
+    <w:p>
+      <w:pPr>
+        <w:pStyle w:val="Paragraphedeliste"/>
+      </w:pPr>
+    </w:p>
+    <w:p>
+      <w:pPr>
+        <w:pStyle w:val="Paragraphedeliste"/>
+      </w:pPr>
+    </w:p>
+    <w:p>
+      <w:pPr>
+        <w:pStyle w:val="Paragraphedeliste"/>
+        <w:numPr>
+          <w:ilvl w:val="0"/>
+          <w:numId w:val="1"/>
+        </w:numPr>
+      </w:pPr>
+      <w:r>
+        <w:t xml:space="preserve">Les données sont </w:t>
+      </w:r>
+      <w:proofErr w:type="spellStart"/>
+      <w:r>
+        <w:t>désiquilibrées</w:t>
+      </w:r>
+      <w:proofErr w:type="spellEnd"/>
+      <w:r>
+        <w:t>.</w:t>
+      </w:r>
+    </w:p>
+    <w:p>
+      <w:pPr>
+        <w:pStyle w:val="Titre2"/>
+      </w:pPr>
+      <w:r>
+        <w:t>Hypothèses</w:t>
+      </w:r>
+      <w:r>
+        <w:t xml:space="preserve"> envisageables</w:t>
+      </w:r>
+    </w:p>
+    <w:p>
+      <w:pPr>
+        <w:pStyle w:val="Paragraphedeliste"/>
+        <w:numPr>
+          <w:ilvl w:val="0"/>
+          <w:numId w:val="1"/>
+        </w:numPr>
+      </w:pPr>
+      <w:r>
+        <w:t xml:space="preserve">Mixer </w:t>
+      </w:r>
+      <w:r>
+        <w:t>l’</w:t>
+      </w:r>
+      <w:proofErr w:type="spellStart"/>
+      <w:r>
+        <w:t>oversampling</w:t>
+      </w:r>
+      <w:proofErr w:type="spellEnd"/>
+      <w:r>
+        <w:t xml:space="preserve"> et </w:t>
+      </w:r>
+      <w:r>
+        <w:t>l’</w:t>
+      </w:r>
+      <w:proofErr w:type="spellStart"/>
+      <w:r>
+        <w:t>undersampling</w:t>
+      </w:r>
+      <w:proofErr w:type="spellEnd"/>
+      <w:r>
+        <w:t xml:space="preserve"> lors de l’équilibrage de</w:t>
+      </w:r>
+      <w:r>
+        <w:t>s classes pourrait permettre un plus grand réalisme des données en limitant la création d’entrées factice et comportant donc un biais potentiellement important</w:t>
+      </w:r>
+      <w:r>
+        <w:t>.</w:t>
+      </w:r>
+    </w:p>
+    <w:p>
+      <w:pPr>
+        <w:pStyle w:val="Paragraphedeliste"/>
+      </w:pPr>
+    </w:p>
+    <w:p>
+      <w:pPr>
+        <w:pStyle w:val="Paragraphedeliste"/>
+        <w:numPr>
+          <w:ilvl w:val="0"/>
+          <w:numId w:val="1"/>
+        </w:numPr>
+      </w:pPr>
+      <w:r>
+        <w:t>De plus lors de l’équilibrage des classes, l’objectif pourrait être de n</w:t>
       </w:r>
       <w:r>
         <w:t>e</w:t>
@@ -851,7 +2093,16 @@
         <w:t xml:space="preserve"> un équilibre des classes parfait.</w:t>
       </w:r>
       <w:r>
-        <w:t xml:space="preserve"> Cout métier plus élaboré que ce qui a été fait.</w:t>
+        <w:t xml:space="preserve"> Si les données </w:t>
+      </w:r>
+      <w:r>
+        <w:t xml:space="preserve">réelles </w:t>
+      </w:r>
+      <w:r>
+        <w:t xml:space="preserve">font que l’une des classes constitue le résultat majoritaire d’une étude de prêt, vouloir reproduire cette tendance </w:t>
+      </w:r>
+      <w:r>
+        <w:t>peut améliorer le score du modèle.</w:t>
       </w:r>
       <w:r>
         <w:t xml:space="preserve"> </w:t>
@@ -859,12 +2110,354 @@
     </w:p>
     <w:p>
       <w:pPr>
+        <w:pStyle w:val="Paragraphedeliste"/>
+      </w:pPr>
+    </w:p>
+    <w:p>
+      <w:pPr>
+        <w:pStyle w:val="Paragraphedeliste"/>
+      </w:pPr>
+    </w:p>
+    <w:p>
+      <w:pPr>
+        <w:pStyle w:val="Paragraphedeliste"/>
+        <w:numPr>
+          <w:ilvl w:val="0"/>
+          <w:numId w:val="1"/>
+        </w:numPr>
+      </w:pPr>
+      <w:r>
+        <w:t>Nous pouvons supposer qu’avec plus de ressource et donc de données</w:t>
+      </w:r>
+      <w:r>
+        <w:t xml:space="preserve"> le modèle peut améliorer son apprentissage et donc son score.</w:t>
+      </w:r>
+    </w:p>
+    <w:p>
+      <w:pPr>
+        <w:pStyle w:val="Paragraphedeliste"/>
+        <w:numPr>
+          <w:ilvl w:val="0"/>
+          <w:numId w:val="1"/>
+        </w:numPr>
+      </w:pPr>
+      <w:r>
+        <w:t>Affiner d’avantage les hyperparamètres</w:t>
+      </w:r>
+    </w:p>
+    <w:p>
+      <w:pPr>
+        <w:pStyle w:val="Paragraphedeliste"/>
+        <w:numPr>
+          <w:ilvl w:val="0"/>
+          <w:numId w:val="1"/>
+        </w:numPr>
+      </w:pPr>
+      <w:r>
+        <w:t>Dans l’établissement du score métier, faire intervenir un professionnel du métier qui puisse apporter des métriques bancaires plus pertinentes.</w:t>
+      </w:r>
+    </w:p>
+    <w:p>
+      <w:pPr>
+        <w:pStyle w:val="Paragraphedeliste"/>
+        <w:numPr>
+          <w:ilvl w:val="0"/>
+          <w:numId w:val="1"/>
+        </w:numPr>
+      </w:pPr>
+      <w:r>
+        <w:t>Définition des données anonymisées externes.</w:t>
+      </w:r>
+    </w:p>
+    <w:p>
+      <w:pPr>
+        <w:pStyle w:val="Paragraphedeliste"/>
+        <w:numPr>
+          <w:ilvl w:val="0"/>
+          <w:numId w:val="1"/>
+        </w:numPr>
+      </w:pPr>
+      <w:r>
+        <w:t xml:space="preserve">Dashboard plus élaboré (utilisation des cache </w:t>
+      </w:r>
+      <w:proofErr w:type="spellStart"/>
+      <w:r>
+        <w:t>function</w:t>
+      </w:r>
+      <w:proofErr w:type="spellEnd"/>
+      <w:r>
+        <w:t>, mettre plus de design</w:t>
+      </w:r>
+      <w:r>
+        <w:t>)</w:t>
+      </w:r>
+    </w:p>
+    <w:p>
+      <w:r>
+        <w:br w:type="page"/>
+      </w:r>
+    </w:p>
+    <w:p>
+      <w:pPr>
         <w:pStyle w:val="Titre1"/>
       </w:pPr>
       <w:r>
-        <w:t>Analyse du datadrift</w:t>
-      </w:r>
-    </w:p>
+        <w:lastRenderedPageBreak/>
+        <w:t xml:space="preserve">Analyse du </w:t>
+      </w:r>
+      <w:proofErr w:type="spellStart"/>
+      <w:r>
+        <w:t>datadrift</w:t>
+      </w:r>
+      <w:proofErr w:type="spellEnd"/>
+      <w:r>
+        <w:t xml:space="preserve"> (fait)</w:t>
+      </w:r>
+    </w:p>
+    <w:p>
+      <w:r>
+        <w:t xml:space="preserve">Lorsqu’un modèle de machine </w:t>
+      </w:r>
+      <w:proofErr w:type="spellStart"/>
+      <w:r>
+        <w:t>learning</w:t>
+      </w:r>
+      <w:proofErr w:type="spellEnd"/>
+      <w:r>
+        <w:t xml:space="preserve"> est entrainé, il utilise les données telles qu’elles sont à l’instant « t ». Au fil du temps, la distribution des données peut changer. Il est donc important de regarder comment évolue la pertinence du modèle avec l’évolution des données à disposition. </w:t>
+      </w:r>
+      <w:r>
+        <w:t xml:space="preserve">La </w:t>
+      </w:r>
+      <w:proofErr w:type="spellStart"/>
+      <w:r>
+        <w:t>datadrift</w:t>
+      </w:r>
+      <w:proofErr w:type="spellEnd"/>
+      <w:r>
+        <w:t xml:space="preserve"> décrit l’évolution des données du monde réelles par rapports aux données utilisées pour entrainer notre modèle. Avant de rafraichir la base de données il faut s’assurer que ces nouvelles données ne provoquent pas un </w:t>
+      </w:r>
+      <w:proofErr w:type="spellStart"/>
+      <w:r>
+        <w:t>datadrift</w:t>
+      </w:r>
+      <w:proofErr w:type="spellEnd"/>
+      <w:r>
+        <w:t>.</w:t>
+      </w:r>
+    </w:p>
+    <w:p>
+      <w:r>
+        <w:t xml:space="preserve">La librairie </w:t>
+      </w:r>
+      <w:proofErr w:type="spellStart"/>
+      <w:r>
+        <w:t>evidently</w:t>
+      </w:r>
+      <w:proofErr w:type="spellEnd"/>
+      <w:r>
+        <w:t xml:space="preserve"> permet de réaliser des contrôles de </w:t>
+      </w:r>
+      <w:proofErr w:type="spellStart"/>
+      <w:r>
+        <w:t>datadrift</w:t>
+      </w:r>
+      <w:proofErr w:type="spellEnd"/>
+      <w:r>
+        <w:t xml:space="preserve"> de manière simplifiée avec des rapports « out of the box ». Ici « </w:t>
+      </w:r>
+      <w:proofErr w:type="spellStart"/>
+      <w:r>
+        <w:t>DataDriftPreset</w:t>
+      </w:r>
+      <w:proofErr w:type="spellEnd"/>
+      <w:r>
+        <w:t xml:space="preserve"> » met à disposition un ensemble de métriques, évaluation d’un aspect spécifique de la donnée, utiles pour l’évaluation du </w:t>
+      </w:r>
+      <w:proofErr w:type="spellStart"/>
+      <w:r>
+        <w:t>datadrift</w:t>
+      </w:r>
+      <w:proofErr w:type="spellEnd"/>
+      <w:r>
+        <w:t xml:space="preserve"> et mis en forme sous forme d’un rapport visuel accessible au format HTML (attention le rapport html n’est pas affichable dans un notebook tournant sur </w:t>
+      </w:r>
+      <w:proofErr w:type="spellStart"/>
+      <w:r>
+        <w:t>windows</w:t>
+      </w:r>
+      <w:proofErr w:type="spellEnd"/>
+      <w:r>
+        <w:t>).</w:t>
+      </w:r>
+    </w:p>
+    <w:p>
+      <w:pPr>
+        <w:pStyle w:val="Titre2"/>
+      </w:pPr>
+      <w:r>
+        <w:t>Méthodologie</w:t>
+      </w:r>
+    </w:p>
+    <w:p>
+      <w:r>
+        <w:t>Après la phase d’équilibrage des classes, une partie des données d’entrainement sont sauvegardées sous format csv. On fait de même avec les données de tests en s’assurant d’avoir le même nombre de lignes et les mêmes variables.</w:t>
+      </w:r>
+    </w:p>
+    <w:p>
+      <w:pPr>
+        <w:rPr>
+          <w:noProof/>
+        </w:rPr>
+      </w:pPr>
+      <w:r>
+        <w:t>On lance ensuite les lignes de code suivantes :</w:t>
+      </w:r>
+      <w:r>
+        <w:rPr>
+          <w:noProof/>
+        </w:rPr>
+        <w:t xml:space="preserve"> </w:t>
+      </w:r>
+      <w:r>
+        <w:rPr>
+          <w:noProof/>
+        </w:rPr>
+        <w:drawing>
+          <wp:inline distT="0" distB="0" distL="0" distR="0" wp14:anchorId="14215141" wp14:editId="37A91A4F">
+            <wp:extent cx="5760720" cy="750570"/>
+            <wp:effectExtent l="0" t="0" r="0" b="0"/>
+            <wp:docPr id="8" name="Image 8" descr="Une image contenant texte&#10;&#10;Description générée automatiquement"/>
+            <wp:cNvGraphicFramePr>
+              <a:graphicFrameLocks xmlns:a="http://schemas.openxmlformats.org/drawingml/2006/main" noChangeAspect="1"/>
+            </wp:cNvGraphicFramePr>
+            <a:graphic xmlns:a="http://schemas.openxmlformats.org/drawingml/2006/main">
+              <a:graphicData uri="http://schemas.openxmlformats.org/drawingml/2006/picture">
+                <pic:pic xmlns:pic="http://schemas.openxmlformats.org/drawingml/2006/picture">
+                  <pic:nvPicPr>
+                    <pic:cNvPr id="8" name="Image 8" descr="Une image contenant texte&#10;&#10;Description générée automatiquement"/>
+                    <pic:cNvPicPr/>
+                  </pic:nvPicPr>
+                  <pic:blipFill>
+                    <a:blip r:embed="rId18"/>
+                    <a:stretch>
+                      <a:fillRect/>
+                    </a:stretch>
+                  </pic:blipFill>
+                  <pic:spPr>
+                    <a:xfrm>
+                      <a:off x="0" y="0"/>
+                      <a:ext cx="5760720" cy="750570"/>
+                    </a:xfrm>
+                    <a:prstGeom prst="rect">
+                      <a:avLst/>
+                    </a:prstGeom>
+                  </pic:spPr>
+                </pic:pic>
+              </a:graphicData>
+            </a:graphic>
+          </wp:inline>
+        </w:drawing>
+      </w:r>
+    </w:p>
+    <w:p>
+      <w:pPr>
+        <w:rPr>
+          <w:noProof/>
+        </w:rPr>
+      </w:pPr>
+      <w:r>
+        <w:rPr>
+          <w:noProof/>
+        </w:rPr>
+        <w:t>Nous obtenons ainsi un rapport html de l’analyse du datadrift.</w:t>
+      </w:r>
+    </w:p>
+    <w:p>
+      <w:pPr>
+        <w:pStyle w:val="Titre2"/>
+        <w:rPr>
+          <w:noProof/>
+        </w:rPr>
+      </w:pPr>
+      <w:r>
+        <w:rPr>
+          <w:noProof/>
+        </w:rPr>
+        <w:t>Résultats :</w:t>
+      </w:r>
+    </w:p>
+    <w:p>
+      <w:r>
+        <w:rPr>
+          <w:noProof/>
+        </w:rPr>
+        <w:drawing>
+          <wp:inline distT="0" distB="0" distL="0" distR="0" wp14:anchorId="729BC118" wp14:editId="096203EE">
+            <wp:extent cx="5760720" cy="2444750"/>
+            <wp:effectExtent l="38100" t="38100" r="11430" b="12700"/>
+            <wp:docPr id="9" name="Image 9"/>
+            <wp:cNvGraphicFramePr>
+              <a:graphicFrameLocks xmlns:a="http://schemas.openxmlformats.org/drawingml/2006/main" noChangeAspect="1"/>
+            </wp:cNvGraphicFramePr>
+            <a:graphic xmlns:a="http://schemas.openxmlformats.org/drawingml/2006/main">
+              <a:graphicData uri="http://schemas.openxmlformats.org/drawingml/2006/picture">
+                <pic:pic xmlns:pic="http://schemas.openxmlformats.org/drawingml/2006/picture">
+                  <pic:nvPicPr>
+                    <pic:cNvPr id="1" name=""/>
+                    <pic:cNvPicPr/>
+                  </pic:nvPicPr>
+                  <pic:blipFill>
+                    <a:blip r:embed="rId19"/>
+                    <a:stretch>
+                      <a:fillRect/>
+                    </a:stretch>
+                  </pic:blipFill>
+                  <pic:spPr>
+                    <a:xfrm>
+                      <a:off x="0" y="0"/>
+                      <a:ext cx="5760720" cy="2444750"/>
+                    </a:xfrm>
+                    <a:prstGeom prst="rect">
+                      <a:avLst/>
+                    </a:prstGeom>
+                    <a:ln w="28575">
+                      <a:solidFill>
+                        <a:schemeClr val="tx1"/>
+                      </a:solidFill>
+                    </a:ln>
+                  </pic:spPr>
+                </pic:pic>
+              </a:graphicData>
+            </a:graphic>
+          </wp:inline>
+        </w:drawing>
+      </w:r>
+    </w:p>
+    <w:p>
+      <w:r>
+        <w:t xml:space="preserve">Nous pouvons voir que dans la globalité des données le </w:t>
+      </w:r>
+      <w:proofErr w:type="spellStart"/>
+      <w:r>
+        <w:t>datadrift</w:t>
+      </w:r>
+      <w:proofErr w:type="spellEnd"/>
+      <w:r>
+        <w:t xml:space="preserve"> n’est pas présent et pourra facilement être évalué lors de chaque mise à jour de la base de donnée.</w:t>
+      </w:r>
+    </w:p>
+    <w:p>
+      <w:r>
+        <w:t>Le tableau présenté sur la capture d’écran est tronqué, l’ensemble des 133 variables sont analysées.</w:t>
+      </w:r>
+    </w:p>
+    <w:p>
+      <w:r>
+        <w:t>Le drift détecté pour la TARGET n’en est pas vraiment un. En effet les données de test n’ont pas été sujet à un équilibrage des classes.</w:t>
+      </w:r>
+    </w:p>
+    <w:p/>
     <w:sectPr>
       <w:pgSz w:w="11906" w:h="16838"/>
       <w:pgMar w:top="1417" w:right="1417" w:bottom="1417" w:left="1417" w:header="708" w:footer="708" w:gutter="0"/>
@@ -923,6 +2516,126 @@
     </w:p>
   </w:footnote>
 </w:footnotes>
+</file>
+
+<file path=word/numbering.xml><?xml version="1.0" encoding="utf-8"?>
+<w:numbering xmlns:wpc="http://schemas.microsoft.com/office/word/2010/wordprocessingCanvas" xmlns:cx="http://schemas.microsoft.com/office/drawing/2014/chartex" xmlns:cx1="http://schemas.microsoft.com/office/drawing/2015/9/8/chartex" xmlns:cx2="http://schemas.microsoft.com/office/drawing/2015/10/21/chartex" xmlns:cx3="http://schemas.microsoft.com/office/drawing/2016/5/9/chartex" xmlns:cx4="http://schemas.microsoft.com/office/drawing/2016/5/10/chartex" xmlns:cx5="http://schemas.microsoft.com/office/drawing/2016/5/11/chartex" xmlns:cx6="http://schemas.microsoft.com/office/drawing/2016/5/12/chartex" xmlns:cx7="http://schemas.microsoft.com/office/drawing/2016/5/13/chartex" xmlns:cx8="http://schemas.microsoft.com/office/drawing/2016/5/14/chartex" xmlns:mc="http://schemas.openxmlformats.org/markup-compatibility/2006" xmlns:aink="http://schemas.microsoft.com/office/drawing/2016/ink" xmlns:am3d="http://schemas.microsoft.com/office/drawing/2017/model3d" xmlns:o="urn:schemas-microsoft-com:office:office" xmlns:oel="http://schemas.microsoft.com/office/2019/extlst" xmlns:r="http://schemas.openxmlformats.org/officeDocument/2006/relationships" xmlns:m="http://schemas.openxmlformats.org/officeDocument/2006/math" xmlns:v="urn:schemas-microsoft-com:vml" xmlns:wp14="http://schemas.microsoft.com/office/word/2010/wordprocessingDrawing" xmlns:wp="http://schemas.openxmlformats.org/drawingml/2006/wordprocessingDrawing" xmlns:w10="urn:schemas-microsoft-com:office:word" xmlns:w="http://schemas.openxmlformats.org/wordprocessingml/2006/main" xmlns:w14="http://schemas.microsoft.com/office/word/2010/wordml" xmlns:w15="http://schemas.microsoft.com/office/word/2012/wordml" xmlns:w16cex="http://schemas.microsoft.com/office/word/2018/wordml/cex" xmlns:w16cid="http://schemas.microsoft.com/office/word/2016/wordml/cid" xmlns:w16="http://schemas.microsoft.com/office/word/2018/wordml" xmlns:w16sdtdh="http://schemas.microsoft.com/office/word/2020/wordml/sdtdatahash" xmlns:w16se="http://schemas.microsoft.com/office/word/2015/wordml/symex" xmlns:wpg="http://schemas.microsoft.com/office/word/2010/wordprocessingGroup" xmlns:wpi="http://schemas.microsoft.com/office/word/2010/wordprocessingInk" xmlns:wne="http://schemas.microsoft.com/office/word/2006/wordml" xmlns:wps="http://schemas.microsoft.com/office/word/2010/wordprocessingShape" mc:Ignorable="w14 w15 w16se w16cid w16 w16cex w16sdtdh wp14">
+  <w:abstractNum w:abstractNumId="0" w15:restartNumberingAfterBreak="0">
+    <w:nsid w:val="03574FED"/>
+    <w:multiLevelType w:val="hybridMultilevel"/>
+    <w:tmpl w:val="580C425E"/>
+    <w:lvl w:ilvl="0" w:tplc="CEEEFF6C">
+      <w:numFmt w:val="bullet"/>
+      <w:lvlText w:val="-"/>
+      <w:lvlJc w:val="left"/>
+      <w:pPr>
+        <w:ind w:left="720" w:hanging="360"/>
+      </w:pPr>
+      <w:rPr>
+        <w:rFonts w:ascii="Calibri" w:eastAsiaTheme="minorHAnsi" w:hAnsi="Calibri" w:cs="Calibri" w:hint="default"/>
+      </w:rPr>
+    </w:lvl>
+    <w:lvl w:ilvl="1" w:tplc="040C0003" w:tentative="1">
+      <w:start w:val="1"/>
+      <w:numFmt w:val="bullet"/>
+      <w:lvlText w:val="o"/>
+      <w:lvlJc w:val="left"/>
+      <w:pPr>
+        <w:ind w:left="1440" w:hanging="360"/>
+      </w:pPr>
+      <w:rPr>
+        <w:rFonts w:ascii="Courier New" w:hAnsi="Courier New" w:cs="Courier New" w:hint="default"/>
+      </w:rPr>
+    </w:lvl>
+    <w:lvl w:ilvl="2" w:tplc="040C0005" w:tentative="1">
+      <w:start w:val="1"/>
+      <w:numFmt w:val="bullet"/>
+      <w:lvlText w:val=""/>
+      <w:lvlJc w:val="left"/>
+      <w:pPr>
+        <w:ind w:left="2160" w:hanging="360"/>
+      </w:pPr>
+      <w:rPr>
+        <w:rFonts w:ascii="Wingdings" w:hAnsi="Wingdings" w:hint="default"/>
+      </w:rPr>
+    </w:lvl>
+    <w:lvl w:ilvl="3" w:tplc="040C0001" w:tentative="1">
+      <w:start w:val="1"/>
+      <w:numFmt w:val="bullet"/>
+      <w:lvlText w:val=""/>
+      <w:lvlJc w:val="left"/>
+      <w:pPr>
+        <w:ind w:left="2880" w:hanging="360"/>
+      </w:pPr>
+      <w:rPr>
+        <w:rFonts w:ascii="Symbol" w:hAnsi="Symbol" w:hint="default"/>
+      </w:rPr>
+    </w:lvl>
+    <w:lvl w:ilvl="4" w:tplc="040C0003" w:tentative="1">
+      <w:start w:val="1"/>
+      <w:numFmt w:val="bullet"/>
+      <w:lvlText w:val="o"/>
+      <w:lvlJc w:val="left"/>
+      <w:pPr>
+        <w:ind w:left="3600" w:hanging="360"/>
+      </w:pPr>
+      <w:rPr>
+        <w:rFonts w:ascii="Courier New" w:hAnsi="Courier New" w:cs="Courier New" w:hint="default"/>
+      </w:rPr>
+    </w:lvl>
+    <w:lvl w:ilvl="5" w:tplc="040C0005" w:tentative="1">
+      <w:start w:val="1"/>
+      <w:numFmt w:val="bullet"/>
+      <w:lvlText w:val=""/>
+      <w:lvlJc w:val="left"/>
+      <w:pPr>
+        <w:ind w:left="4320" w:hanging="360"/>
+      </w:pPr>
+      <w:rPr>
+        <w:rFonts w:ascii="Wingdings" w:hAnsi="Wingdings" w:hint="default"/>
+      </w:rPr>
+    </w:lvl>
+    <w:lvl w:ilvl="6" w:tplc="040C0001" w:tentative="1">
+      <w:start w:val="1"/>
+      <w:numFmt w:val="bullet"/>
+      <w:lvlText w:val=""/>
+      <w:lvlJc w:val="left"/>
+      <w:pPr>
+        <w:ind w:left="5040" w:hanging="360"/>
+      </w:pPr>
+      <w:rPr>
+        <w:rFonts w:ascii="Symbol" w:hAnsi="Symbol" w:hint="default"/>
+      </w:rPr>
+    </w:lvl>
+    <w:lvl w:ilvl="7" w:tplc="040C0003" w:tentative="1">
+      <w:start w:val="1"/>
+      <w:numFmt w:val="bullet"/>
+      <w:lvlText w:val="o"/>
+      <w:lvlJc w:val="left"/>
+      <w:pPr>
+        <w:ind w:left="5760" w:hanging="360"/>
+      </w:pPr>
+      <w:rPr>
+        <w:rFonts w:ascii="Courier New" w:hAnsi="Courier New" w:cs="Courier New" w:hint="default"/>
+      </w:rPr>
+    </w:lvl>
+    <w:lvl w:ilvl="8" w:tplc="040C0005" w:tentative="1">
+      <w:start w:val="1"/>
+      <w:numFmt w:val="bullet"/>
+      <w:lvlText w:val=""/>
+      <w:lvlJc w:val="left"/>
+      <w:pPr>
+        <w:ind w:left="6480" w:hanging="360"/>
+      </w:pPr>
+      <w:rPr>
+        <w:rFonts w:ascii="Wingdings" w:hAnsi="Wingdings" w:hint="default"/>
+      </w:rPr>
+    </w:lvl>
+  </w:abstractNum>
+  <w:num w:numId="1" w16cid:durableId="1343778745">
+    <w:abstractNumId w:val="0"/>
+  </w:num>
+</w:numbering>
 </file>
 
 <file path=word/styles.xml><?xml version="1.0" encoding="utf-8"?>
@@ -1499,6 +3212,17 @@
     <w:uiPriority w:val="99"/>
     <w:rsid w:val="00F07341"/>
   </w:style>
+  <w:style w:type="paragraph" w:styleId="Paragraphedeliste">
+    <w:name w:val="List Paragraph"/>
+    <w:basedOn w:val="Normal"/>
+    <w:uiPriority w:val="34"/>
+    <w:qFormat/>
+    <w:rsid w:val="00830641"/>
+    <w:pPr>
+      <w:ind w:left="720"/>
+      <w:contextualSpacing/>
+    </w:pPr>
+  </w:style>
 </w:styles>
 </file>
 

</xml_diff>